<commit_message>
Established that this is an option, not a requirement.
</commit_message>
<xml_diff>
--- a/Engineering/Requirements/Air_Interface/Supporting_Discussions/Phase 4 Ground Spectrum Sensing.docx
+++ b/Engineering/Requirements/Air_Interface/Supporting_Discussions/Phase 4 Ground Spectrum Sensing.docx
@@ -33,10 +33,33 @@
       </w:r>
     </w:p>
     <w:p/>
-    <w:p/>
     <w:p>
+      <w:r>
+        <w:t xml:space="preserve">Manual configuration is the baseline operation for Phase 4 Ground. This document describes an optional accessory shift-knob that supplies </w:t>
+      </w:r>
+      <w:r>
+        <w:t xml:space="preserve">meaningful </w:t>
+      </w:r>
+      <w:r>
+        <w:t xml:space="preserve">input to the radio in order to </w:t>
+      </w:r>
+      <w:r>
+        <w:t>allow the radio</w:t>
+      </w:r>
+      <w:r>
+        <w:t xml:space="preserve"> to automatically change modes based on what type of do</w:t>
+      </w:r>
+      <w:r>
+        <w:t>wnlink ap</w:t>
+      </w:r>
+      <w:r>
+        <w:t>pears in the receiver passband.</w:t>
+      </w:r>
       <w:bookmarkStart w:id="0" w:name="_GoBack"/>
       <w:bookmarkEnd w:id="0"/>
+      <w:r>
+        <w:t xml:space="preserve"> </w:t>
+      </w:r>
     </w:p>
     <w:sectPr>
       <w:pgSz w:w="12240" w:h="15840"/>

</xml_diff>

<commit_message>
listed some possible methodologies
</commit_message>
<xml_diff>
--- a/Engineering/Requirements/Air_Interface/Supporting_Discussions/Phase 4 Ground Spectrum Sensing.docx
+++ b/Engineering/Requirements/Air_Interface/Supporting_Discussions/Phase 4 Ground Spectrum Sensing.docx
@@ -53,14 +53,60 @@
         <w:t>wnlink ap</w:t>
       </w:r>
       <w:r>
-        <w:t>pears in the receiver passband.</w:t>
+        <w:t xml:space="preserve">pears in the receiver passband. </w:t>
+      </w:r>
+    </w:p>
+    <w:p/>
+    <w:p>
+      <w:r>
+        <w:t xml:space="preserve">Energy detection? </w:t>
+      </w:r>
+    </w:p>
+    <w:p>
+      <w:r>
+        <w:t>Pilot signal classification?</w:t>
+      </w:r>
+    </w:p>
+    <w:p>
+      <w:pPr>
+        <w:rPr>
+          <w:rFonts w:ascii="Times New Roman" w:eastAsia="Times New Roman" w:hAnsi="Times New Roman" w:cs="Times New Roman"/>
+        </w:rPr>
+      </w:pPr>
+      <w:r>
+        <w:rPr>
+          <w:rFonts w:ascii="Helvetica" w:eastAsia="Times New Roman" w:hAnsi="Helvetica" w:cs="Times New Roman"/>
+          <w:color w:val="333333"/>
+          <w:sz w:val="23"/>
+          <w:szCs w:val="23"/>
+          <w:shd w:val="clear" w:color="auto" w:fill="FFFFFF"/>
+        </w:rPr>
+        <w:t>C</w:t>
+      </w:r>
+      <w:r>
+        <w:rPr>
+          <w:rFonts w:ascii="Helvetica" w:eastAsia="Times New Roman" w:hAnsi="Helvetica" w:cs="Times New Roman"/>
+          <w:color w:val="333333"/>
+          <w:sz w:val="23"/>
+          <w:szCs w:val="23"/>
+          <w:shd w:val="clear" w:color="auto" w:fill="FFFFFF"/>
+        </w:rPr>
+        <w:t>yclostationary spectrum density (CSD) estimation</w:t>
+      </w:r>
+      <w:r>
+        <w:rPr>
+          <w:rFonts w:ascii="Helvetica" w:eastAsia="Times New Roman" w:hAnsi="Helvetica" w:cs="Times New Roman"/>
+          <w:color w:val="333333"/>
+          <w:sz w:val="23"/>
+          <w:szCs w:val="23"/>
+          <w:shd w:val="clear" w:color="auto" w:fill="FFFFFF"/>
+        </w:rPr>
+        <w:t>?</w:t>
       </w:r>
       <w:bookmarkStart w:id="0" w:name="_GoBack"/>
       <w:bookmarkEnd w:id="0"/>
-      <w:r>
-        <w:t xml:space="preserve"> </w:t>
-      </w:r>
     </w:p>
+    <w:p/>
     <w:sectPr>
       <w:pgSz w:w="12240" w:h="15840"/>
       <w:pgMar w:top="1440" w:right="1440" w:bottom="1440" w:left="1440" w:header="720" w:footer="720" w:gutter="0"/>

</xml_diff>